<commit_message>
Entrega Final – laboratorio 5
</commit_message>
<xml_diff>
--- a/Docs/Observaciones-Lab5.docx
+++ b/Docs/Observaciones-Lab5.docx
@@ -5,37 +5,31 @@
     <w:p>
       <w:pPr>
         <w:pStyle w:val="Title"/>
-        <w:jc w:val="center"/>
-        <w:rPr>
-          <w:lang w:val="es-419"/>
-        </w:rPr>
-      </w:pPr>
-      <w:r>
-        <w:rPr>
-          <w:lang w:val="es-419"/>
-        </w:rPr>
-        <w:t>OBSERVACIONES DEL LA PRACTICA</w:t>
+        <w:jc w:val="both"/>
+        <w:rPr>
+          <w:lang w:val="es-419"/>
+        </w:rPr>
+      </w:pPr>
+      <w:r>
+        <w:rPr>
+          <w:lang w:val="es-419"/>
+        </w:rPr>
+        <w:t>OBSERVACIONES DE LA PRACTICA</w:t>
       </w:r>
     </w:p>
     <w:p>
       <w:pPr>
         <w:spacing w:after="0"/>
-        <w:jc w:val="right"/>
-        <w:rPr>
-          <w:lang w:val="es-419"/>
-        </w:rPr>
-      </w:pPr>
-      <w:r>
-        <w:rPr>
-          <w:lang w:val="es-419"/>
-        </w:rPr>
-        <w:t xml:space="preserve">Estudiante </w:t>
-      </w:r>
-      <w:r>
-        <w:rPr>
-          <w:lang w:val="es-419"/>
-        </w:rPr>
-        <w:t>1</w:t>
+        <w:jc w:val="both"/>
+        <w:rPr>
+          <w:lang w:val="es-419"/>
+        </w:rPr>
+      </w:pPr>
+      <w:r>
+        <w:rPr>
+          <w:lang w:val="es-419"/>
+        </w:rPr>
+        <w:t>Juan Pablo Rodríguez Briceño</w:t>
       </w:r>
       <w:r>
         <w:rPr>
@@ -47,38 +41,53 @@
         <w:rPr>
           <w:lang w:val="es-419"/>
         </w:rPr>
-        <w:t>Cod XXXX</w:t>
+        <w:t xml:space="preserve">Cod </w:t>
+      </w:r>
+      <w:r>
+        <w:rPr>
+          <w:lang w:val="es-419"/>
+        </w:rPr>
+        <w:t>202022764</w:t>
       </w:r>
     </w:p>
     <w:p>
       <w:pPr>
         <w:spacing w:after="0"/>
-        <w:jc w:val="right"/>
-        <w:rPr>
-          <w:lang w:val="es-419"/>
-        </w:rPr>
-      </w:pPr>
-      <w:r>
-        <w:rPr>
-          <w:lang w:val="es-419"/>
-        </w:rPr>
-        <w:t xml:space="preserve">Estudiante </w:t>
-      </w:r>
-      <w:r>
-        <w:rPr>
-          <w:lang w:val="es-419"/>
-        </w:rPr>
-        <w:t>2 Cod XXXX</w:t>
+        <w:jc w:val="both"/>
+        <w:rPr>
+          <w:lang w:val="es-419"/>
+        </w:rPr>
+      </w:pPr>
+      <w:r>
+        <w:rPr>
+          <w:lang w:val="es-419"/>
+        </w:rPr>
+        <w:t>Nicolas Perez Teran</w:t>
+      </w:r>
+      <w:r>
+        <w:rPr>
+          <w:lang w:val="es-419"/>
+        </w:rPr>
+        <w:t xml:space="preserve"> Cod </w:t>
+      </w:r>
+      <w:r>
+        <w:rPr>
+          <w:lang w:val="es-419"/>
+        </w:rPr>
+        <w:t>202116903</w:t>
       </w:r>
     </w:p>
     <w:p>
       <w:pPr>
         <w:spacing w:after="0"/>
-        <w:jc w:val="right"/>
-        <w:rPr>
-          <w:lang w:val="es-419"/>
-        </w:rPr>
-      </w:pPr>
+        <w:jc w:val="both"/>
+        <w:rPr>
+          <w:lang w:val="es-419"/>
+        </w:rPr>
+      </w:pPr>
+      <w:r>
+        <w:br/>
+      </w:r>
     </w:p>
     <w:p>
       <w:pPr>
@@ -88,7 +97,7 @@
           <w:numId w:val="1"/>
         </w:numPr>
         <w:spacing w:after="0"/>
-        <w:jc w:val="both"/>
+        <w:jc w:val="left"/>
         <w:rPr>
           <w:rFonts w:ascii="Dax-Regular" w:hAnsi="Dax-Regular"/>
           <w:lang w:val="es-419"/>
@@ -101,6 +110,91 @@
         </w:rPr>
         <w:t>¿Qué estructura de datos se usa para este índice?</w:t>
       </w:r>
+    </w:p>
+    <w:p>
+      <w:pPr>
+        <w:pStyle w:val="ListParagraph"/>
+        <w:numPr>
+          <w:ilvl w:val="1"/>
+          <w:numId w:val="1"/>
+        </w:numPr>
+        <w:spacing w:after="0"/>
+        <w:jc w:val="left"/>
+        <w:rPr>
+          <w:rFonts w:ascii="Dax-Regular" w:hAnsi="Dax-Regular"/>
+          <w:lang w:val="es-419"/>
+        </w:rPr>
+      </w:pPr>
+      <w:r>
+        <w:rPr>
+          <w:rFonts w:ascii="Dax-Regular" w:hAnsi="Dax-Regular"/>
+          <w:b w:val="1"/>
+          <w:bCs w:val="1"/>
+          <w:lang w:val="es-419"/>
+        </w:rPr>
+        <w:t>RTA:</w:t>
+      </w:r>
+      <w:r>
+        <w:rPr>
+          <w:rFonts w:ascii="Dax-Regular" w:hAnsi="Dax-Regular"/>
+          <w:lang w:val="es-419"/>
+        </w:rPr>
+        <w:t xml:space="preserve"> </w:t>
+      </w:r>
+      <w:r>
+        <w:rPr>
+          <w:rFonts w:ascii="Dax-Regular" w:hAnsi="Dax-Regular"/>
+          <w:lang w:val="es-419"/>
+        </w:rPr>
+        <w:t xml:space="preserve">Esta estructura usa </w:t>
+      </w:r>
+      <w:r>
+        <w:rPr>
+          <w:rFonts w:ascii="Dax-Regular" w:hAnsi="Dax-Regular"/>
+          <w:lang w:val="es-419"/>
+        </w:rPr>
+        <w:t>Separate Chaining</w:t>
+      </w:r>
+      <w:r>
+        <w:rPr>
+          <w:rFonts w:ascii="Dax-Regular" w:hAnsi="Dax-Regular"/>
+          <w:lang w:val="es-419"/>
+        </w:rPr>
+        <w:t xml:space="preserve"> el cual se determina cuando se escribe “</w:t>
+      </w:r>
+      <w:r>
+        <w:rPr>
+          <w:rFonts w:ascii="Dax-Regular" w:hAnsi="Dax-Regular"/>
+          <w:lang w:val="es-419"/>
+        </w:rPr>
+        <w:t>m</w:t>
+      </w:r>
+      <w:r>
+        <w:rPr>
+          <w:rFonts w:ascii="Dax-Regular" w:hAnsi="Dax-Regular"/>
+          <w:lang w:val="es-419"/>
+        </w:rPr>
+        <w:t>aptype=’Chaining’ ”</w:t>
+      </w:r>
+      <w:r>
+        <w:rPr>
+          <w:rFonts w:ascii="Dax-Regular" w:hAnsi="Dax-Regular"/>
+          <w:lang w:val="es-419"/>
+        </w:rPr>
+        <w:t xml:space="preserve"> en el segundo parametro.</w:t>
+      </w:r>
+    </w:p>
+    <w:p>
+      <w:pPr>
+        <w:pStyle w:val="Normal"/>
+        <w:spacing w:after="0"/>
+        <w:ind w:left="0"/>
+        <w:jc w:val="left"/>
+        <w:rPr>
+          <w:rFonts w:ascii="Dax-Regular" w:hAnsi="Dax-Regular"/>
+          <w:lang w:val="es-419"/>
+        </w:rPr>
+      </w:pPr>
     </w:p>
     <w:p>
       <w:pPr>
@@ -110,7 +204,7 @@
           <w:numId w:val="1"/>
         </w:numPr>
         <w:spacing w:after="0"/>
-        <w:jc w:val="both"/>
+        <w:jc w:val="left"/>
         <w:rPr>
           <w:rFonts w:ascii="Dax-Regular" w:hAnsi="Dax-Regular"/>
           <w:lang w:val="es-419"/>
@@ -123,6 +217,84 @@
         </w:rPr>
         <w:t>¿Cuántos elementos se espera almacenar inicialmente?</w:t>
       </w:r>
+    </w:p>
+    <w:p>
+      <w:pPr>
+        <w:pStyle w:val="ListParagraph"/>
+        <w:numPr>
+          <w:ilvl w:val="1"/>
+          <w:numId w:val="1"/>
+        </w:numPr>
+        <w:spacing w:after="0"/>
+        <w:jc w:val="left"/>
+        <w:rPr>
+          <w:rFonts w:ascii="Dax-Regular" w:hAnsi="Dax-Regular"/>
+          <w:lang w:val="es-419"/>
+        </w:rPr>
+      </w:pPr>
+      <w:r>
+        <w:rPr>
+          <w:rFonts w:ascii="Dax-Regular" w:hAnsi="Dax-Regular"/>
+          <w:b w:val="1"/>
+          <w:bCs w:val="1"/>
+          <w:lang w:val="es-419"/>
+        </w:rPr>
+        <w:t>RTA:</w:t>
+      </w:r>
+      <w:r>
+        <w:rPr>
+          <w:rFonts w:ascii="Dax-Regular" w:hAnsi="Dax-Regular"/>
+          <w:lang w:val="es-419"/>
+        </w:rPr>
+        <w:t xml:space="preserve"> </w:t>
+      </w:r>
+      <w:r>
+        <w:rPr>
+          <w:rFonts w:ascii="Dax-Regular" w:hAnsi="Dax-Regular"/>
+          <w:lang w:val="es-419"/>
+        </w:rPr>
+        <w:t xml:space="preserve">Inicialmente </w:t>
+      </w:r>
+      <w:r>
+        <w:rPr>
+          <w:rFonts w:ascii="Dax-Regular" w:hAnsi="Dax-Regular"/>
+          <w:lang w:val="es-419"/>
+        </w:rPr>
+        <w:t xml:space="preserve">se </w:t>
+      </w:r>
+      <w:r>
+        <w:rPr>
+          <w:rFonts w:ascii="Dax-Regular" w:hAnsi="Dax-Regular"/>
+          <w:lang w:val="es-419"/>
+        </w:rPr>
+        <w:t>espera cargar 800</w:t>
+      </w:r>
+      <w:r>
+        <w:rPr>
+          <w:rFonts w:ascii="Dax-Regular" w:hAnsi="Dax-Regular"/>
+          <w:lang w:val="es-419"/>
+        </w:rPr>
+        <w:t xml:space="preserve"> elementos</w:t>
+      </w:r>
+      <w:r>
+        <w:rPr>
+          <w:rFonts w:ascii="Dax-Regular" w:hAnsi="Dax-Regular"/>
+          <w:lang w:val="es-419"/>
+        </w:rPr>
+        <w:t>.</w:t>
+      </w:r>
+    </w:p>
+    <w:p>
+      <w:pPr>
+        <w:pStyle w:val="Normal"/>
+        <w:spacing w:after="0"/>
+        <w:ind w:left="0"/>
+        <w:jc w:val="left"/>
+        <w:rPr>
+          <w:rFonts w:ascii="Dax-Regular" w:hAnsi="Dax-Regular"/>
+          <w:lang w:val="es-419"/>
+        </w:rPr>
+      </w:pPr>
     </w:p>
     <w:p>
       <w:pPr>
@@ -132,7 +304,7 @@
           <w:numId w:val="1"/>
         </w:numPr>
         <w:spacing w:after="0"/>
-        <w:jc w:val="both"/>
+        <w:jc w:val="left"/>
         <w:rPr>
           <w:rFonts w:ascii="Dax-Regular" w:hAnsi="Dax-Regular"/>
           <w:lang w:val="es-419"/>
@@ -159,6 +331,77 @@
         </w:rPr>
         <w:t>?</w:t>
       </w:r>
+    </w:p>
+    <w:p>
+      <w:pPr>
+        <w:pStyle w:val="ListParagraph"/>
+        <w:numPr>
+          <w:ilvl w:val="1"/>
+          <w:numId w:val="1"/>
+        </w:numPr>
+        <w:spacing w:after="0"/>
+        <w:jc w:val="left"/>
+        <w:rPr>
+          <w:rFonts w:ascii="Dax-Regular" w:hAnsi="Dax-Regular"/>
+          <w:lang w:val="es-419"/>
+        </w:rPr>
+      </w:pPr>
+      <w:r>
+        <w:rPr>
+          <w:rFonts w:ascii="Dax-Regular" w:hAnsi="Dax-Regular"/>
+          <w:b w:val="1"/>
+          <w:bCs w:val="1"/>
+          <w:lang w:val="es-419"/>
+        </w:rPr>
+        <w:t>RTA:</w:t>
+      </w:r>
+      <w:r>
+        <w:rPr>
+          <w:rFonts w:ascii="Dax-Regular" w:hAnsi="Dax-Regular"/>
+          <w:lang w:val="es-419"/>
+        </w:rPr>
+        <w:t xml:space="preserve"> </w:t>
+      </w:r>
+      <w:r>
+        <w:rPr>
+          <w:rFonts w:ascii="Dax-Regular" w:hAnsi="Dax-Regular"/>
+          <w:lang w:val="es-419"/>
+        </w:rPr>
+        <w:t>El valor de carga maximo es 4.0</w:t>
+      </w:r>
+      <w:r>
+        <w:rPr>
+          <w:rFonts w:ascii="Dax-Regular" w:hAnsi="Dax-Regular"/>
+          <w:lang w:val="es-419"/>
+        </w:rPr>
+        <w:t>, el cual se determina en el tercer parametro</w:t>
+      </w:r>
+      <w:r>
+        <w:rPr>
+          <w:rFonts w:ascii="Dax-Regular" w:hAnsi="Dax-Regular"/>
+          <w:lang w:val="es-419"/>
+        </w:rPr>
+        <w:t xml:space="preserve"> </w:t>
+      </w:r>
+      <w:r>
+        <w:rPr>
+          <w:rFonts w:ascii="Dax-Regular" w:hAnsi="Dax-Regular"/>
+          <w:lang w:val="es-419"/>
+        </w:rPr>
+        <w:t>“loadfactor=4.0”</w:t>
+      </w:r>
+    </w:p>
+    <w:p>
+      <w:pPr>
+        <w:pStyle w:val="Normal"/>
+        <w:spacing w:after="0"/>
+        <w:ind w:left="0"/>
+        <w:jc w:val="left"/>
+        <w:rPr>
+          <w:rFonts w:ascii="Dax-Regular" w:hAnsi="Dax-Regular"/>
+          <w:lang w:val="es-419"/>
+        </w:rPr>
+      </w:pPr>
     </w:p>
     <w:p>
       <w:pPr>
@@ -168,7 +411,7 @@
           <w:numId w:val="1"/>
         </w:numPr>
         <w:spacing w:after="0"/>
-        <w:jc w:val="both"/>
+        <w:jc w:val="left"/>
         <w:rPr>
           <w:rFonts w:ascii="Dax-Regular" w:hAnsi="Dax-Regular"/>
           <w:lang w:val="es-419"/>
@@ -181,14 +424,25 @@
         </w:rPr>
         <w:t>¿Qué hace la instrucción “</w:t>
       </w:r>
-      <w:r>
-        <w:rPr>
-          <w:rFonts w:ascii="Dax-Regular" w:hAnsi="Dax-Regular"/>
-          <w:b/>
-          <w:bCs/>
-          <w:lang w:val="es-419"/>
-        </w:rPr>
-        <w:t>mp.put(...)”</w:t>
+      <w:proofErr w:type="spellStart"/>
+      <w:r>
+        <w:rPr>
+          <w:rFonts w:ascii="Dax-Regular" w:hAnsi="Dax-Regular"/>
+          <w:b w:val="1"/>
+          <w:bCs w:val="1"/>
+          <w:lang w:val="es-419"/>
+        </w:rPr>
+        <w:t>mp.put</w:t>
+      </w:r>
+      <w:proofErr w:type="spellEnd"/>
+      <w:r>
+        <w:rPr>
+          <w:rFonts w:ascii="Dax-Regular" w:hAnsi="Dax-Regular"/>
+          <w:b w:val="1"/>
+          <w:bCs w:val="1"/>
+          <w:lang w:val="es-419"/>
+        </w:rPr>
+        <w:t>(...)”</w:t>
       </w:r>
       <w:r>
         <w:rPr>
@@ -197,6 +451,160 @@
         </w:rPr>
         <w:t>?</w:t>
       </w:r>
+    </w:p>
+    <w:p>
+      <w:pPr>
+        <w:pStyle w:val="ListParagraph"/>
+        <w:numPr>
+          <w:ilvl w:val="1"/>
+          <w:numId w:val="1"/>
+        </w:numPr>
+        <w:spacing w:after="0"/>
+        <w:jc w:val="left"/>
+        <w:rPr>
+          <w:rFonts w:ascii="Dax-Regular" w:hAnsi="Dax-Regular"/>
+          <w:lang w:val="es-419"/>
+        </w:rPr>
+      </w:pPr>
+      <w:r>
+        <w:rPr>
+          <w:rFonts w:ascii="Dax-Regular" w:hAnsi="Dax-Regular"/>
+          <w:b w:val="1"/>
+          <w:bCs w:val="1"/>
+          <w:lang w:val="es-419"/>
+        </w:rPr>
+        <w:t>RTA:</w:t>
+      </w:r>
+      <w:r>
+        <w:rPr>
+          <w:rFonts w:ascii="Dax-Regular" w:hAnsi="Dax-Regular"/>
+          <w:lang w:val="es-419"/>
+        </w:rPr>
+        <w:t xml:space="preserve"> </w:t>
+      </w:r>
+      <w:r>
+        <w:rPr>
+          <w:rFonts w:ascii="Dax-Regular" w:hAnsi="Dax-Regular"/>
+          <w:lang w:val="es-419"/>
+        </w:rPr>
+        <w:t xml:space="preserve">Recibe X como el mapa en el que se realizara la </w:t>
+      </w:r>
+      <w:proofErr w:type="spellStart"/>
+      <w:r>
+        <w:rPr>
+          <w:rFonts w:ascii="Dax-Regular" w:hAnsi="Dax-Regular"/>
+          <w:lang w:val="es-419"/>
+        </w:rPr>
+        <w:t>busqueda</w:t>
+      </w:r>
+      <w:proofErr w:type="spellEnd"/>
+      <w:r>
+        <w:rPr>
+          <w:rFonts w:ascii="Dax-Regular" w:hAnsi="Dax-Regular"/>
+          <w:lang w:val="es-419"/>
+        </w:rPr>
+        <w:t>, Y como la l</w:t>
+      </w:r>
+      <w:r>
+        <w:rPr>
+          <w:rFonts w:ascii="Dax-Regular" w:hAnsi="Dax-Regular"/>
+          <w:lang w:val="es-419"/>
+        </w:rPr>
+        <w:t xml:space="preserve">lave del </w:t>
+      </w:r>
+      <w:r>
+        <w:rPr>
+          <w:rFonts w:ascii="Dax-Regular" w:hAnsi="Dax-Regular"/>
+          <w:lang w:val="es-419"/>
+        </w:rPr>
+        <w:t>dato a</w:t>
+      </w:r>
+      <w:r>
+        <w:rPr>
+          <w:rFonts w:ascii="Dax-Regular" w:hAnsi="Dax-Regular"/>
+          <w:lang w:val="es-419"/>
+        </w:rPr>
+        <w:t xml:space="preserve"> </w:t>
+      </w:r>
+      <w:r>
+        <w:rPr>
+          <w:rFonts w:ascii="Dax-Regular" w:hAnsi="Dax-Regular"/>
+          <w:lang w:val="es-419"/>
+        </w:rPr>
+        <w:t xml:space="preserve">reemplazar o crear y Z como el valor que </w:t>
+      </w:r>
+      <w:proofErr w:type="spellStart"/>
+      <w:r>
+        <w:rPr>
+          <w:rFonts w:ascii="Dax-Regular" w:hAnsi="Dax-Regular"/>
+          <w:lang w:val="es-419"/>
+        </w:rPr>
+        <w:t>sobreescribira</w:t>
+      </w:r>
+      <w:proofErr w:type="spellEnd"/>
+      <w:r>
+        <w:rPr>
+          <w:rFonts w:ascii="Dax-Regular" w:hAnsi="Dax-Regular"/>
+          <w:lang w:val="es-419"/>
+        </w:rPr>
+        <w:t xml:space="preserve"> al existente </w:t>
+      </w:r>
+      <w:r>
+        <w:rPr>
+          <w:rFonts w:ascii="Dax-Regular" w:hAnsi="Dax-Regular"/>
+          <w:lang w:val="es-419"/>
+        </w:rPr>
+        <w:t>si es que</w:t>
+      </w:r>
+      <w:r>
+        <w:rPr>
+          <w:rFonts w:ascii="Dax-Regular" w:hAnsi="Dax-Regular"/>
+          <w:lang w:val="es-419"/>
+        </w:rPr>
+        <w:t xml:space="preserve"> </w:t>
+      </w:r>
+      <w:proofErr w:type="spellStart"/>
+      <w:r>
+        <w:rPr>
+          <w:rFonts w:ascii="Dax-Regular" w:hAnsi="Dax-Regular"/>
+          <w:lang w:val="es-419"/>
+        </w:rPr>
+        <w:t>existia</w:t>
+      </w:r>
+      <w:proofErr w:type="spellEnd"/>
+      <w:r>
+        <w:rPr>
+          <w:rFonts w:ascii="Dax-Regular" w:hAnsi="Dax-Regular"/>
+          <w:lang w:val="es-419"/>
+        </w:rPr>
+        <w:t xml:space="preserve"> </w:t>
+      </w:r>
+      <w:r>
+        <w:rPr>
+          <w:rFonts w:ascii="Dax-Regular" w:hAnsi="Dax-Regular"/>
+          <w:lang w:val="es-419"/>
+        </w:rPr>
+        <w:t>uno previamente</w:t>
+      </w:r>
+      <w:r>
+        <w:rPr>
+          <w:rFonts w:ascii="Dax-Regular" w:hAnsi="Dax-Regular"/>
+          <w:lang w:val="es-419"/>
+        </w:rPr>
+        <w:t xml:space="preserve">. </w:t>
+      </w:r>
+    </w:p>
+    <w:p>
+      <w:pPr>
+        <w:pStyle w:val="Normal"/>
+        <w:spacing w:after="0"/>
+        <w:ind w:left="0"/>
+        <w:jc w:val="left"/>
+        <w:rPr>
+          <w:rFonts w:ascii="Dax-Regular" w:hAnsi="Dax-Regular"/>
+          <w:lang w:val="es-419"/>
+        </w:rPr>
+      </w:pPr>
     </w:p>
     <w:p>
       <w:pPr>
@@ -206,10 +614,10 @@
           <w:numId w:val="1"/>
         </w:numPr>
         <w:spacing w:after="0"/>
-        <w:jc w:val="both"/>
-        <w:rPr>
-          <w:rFonts w:ascii="Dax-Regular" w:hAnsi="Dax-Regular"/>
-          <w:lang w:val="es-419"/>
+        <w:jc w:val="left"/>
+        <w:rPr>
+          <w:rFonts w:ascii="Dax-Regular" w:hAnsi="Dax-Regular"/>
+          <w:lang w:val="es-ES"/>
         </w:rPr>
       </w:pPr>
       <w:r>
@@ -229,11 +637,51 @@
       <w:r>
         <w:rPr>
           <w:rFonts w:ascii="Dax-Regular" w:hAnsi="Dax-Regular"/>
-          <w:b/>
-          <w:bCs/>
-          <w:lang w:val="es-ES"/>
-        </w:rPr>
-        <w:t>“book[‘goodreads_book_id’]”</w:t>
+          <w:b w:val="1"/>
+          <w:bCs w:val="1"/>
+          <w:lang w:val="es-ES"/>
+        </w:rPr>
+        <w:t>“</w:t>
+      </w:r>
+      <w:proofErr w:type="spellStart"/>
+      <w:r>
+        <w:rPr>
+          <w:rFonts w:ascii="Dax-Regular" w:hAnsi="Dax-Regular"/>
+          <w:b w:val="1"/>
+          <w:bCs w:val="1"/>
+          <w:lang w:val="es-ES"/>
+        </w:rPr>
+        <w:t>book</w:t>
+      </w:r>
+      <w:proofErr w:type="spellEnd"/>
+      <w:r>
+        <w:rPr>
+          <w:rFonts w:ascii="Dax-Regular" w:hAnsi="Dax-Regular"/>
+          <w:b w:val="1"/>
+          <w:bCs w:val="1"/>
+          <w:lang w:val="es-ES"/>
+        </w:rPr>
+        <w:t>[‘</w:t>
+      </w:r>
+      <w:proofErr w:type="spellStart"/>
+      <w:r>
+        <w:rPr>
+          <w:rFonts w:ascii="Dax-Regular" w:hAnsi="Dax-Regular"/>
+          <w:b w:val="1"/>
+          <w:bCs w:val="1"/>
+          <w:lang w:val="es-ES"/>
+        </w:rPr>
+        <w:t>goodreads_book_id</w:t>
+      </w:r>
+      <w:proofErr w:type="spellEnd"/>
+      <w:r>
+        <w:rPr>
+          <w:rFonts w:ascii="Dax-Regular" w:hAnsi="Dax-Regular"/>
+          <w:b w:val="1"/>
+          <w:bCs w:val="1"/>
+          <w:lang w:val="es-ES"/>
+        </w:rPr>
+        <w:t>’]”</w:t>
       </w:r>
       <w:r>
         <w:rPr>
@@ -241,6 +689,117 @@
           <w:lang w:val="es-ES"/>
         </w:rPr>
         <w:t xml:space="preserve"> en esa instrucción?</w:t>
+      </w:r>
+    </w:p>
+    <w:p>
+      <w:pPr>
+        <w:pStyle w:val="ListParagraph"/>
+        <w:numPr>
+          <w:ilvl w:val="1"/>
+          <w:numId w:val="1"/>
+        </w:numPr>
+        <w:spacing w:after="0"/>
+        <w:jc w:val="left"/>
+        <w:rPr>
+          <w:rFonts w:ascii="Dax-Regular" w:hAnsi="Dax-Regular"/>
+          <w:lang w:val="es-ES"/>
+        </w:rPr>
+      </w:pPr>
+      <w:r>
+        <w:rPr>
+          <w:rFonts w:ascii="Dax-Regular" w:hAnsi="Dax-Regular"/>
+          <w:b w:val="1"/>
+          <w:bCs w:val="1"/>
+          <w:lang w:val="es-ES"/>
+        </w:rPr>
+        <w:t>RTA:</w:t>
+      </w:r>
+      <w:r>
+        <w:rPr>
+          <w:rFonts w:ascii="Dax-Regular" w:hAnsi="Dax-Regular"/>
+          <w:lang w:val="es-ES"/>
+        </w:rPr>
+        <w:t xml:space="preserve"> </w:t>
+      </w:r>
+      <w:r>
+        <w:rPr>
+          <w:rFonts w:ascii="Dax-Regular" w:hAnsi="Dax-Regular"/>
+          <w:lang w:val="es-ES"/>
+        </w:rPr>
+        <w:t xml:space="preserve">Cumple la </w:t>
+      </w:r>
+      <w:r>
+        <w:rPr>
+          <w:rFonts w:ascii="Dax-Regular" w:hAnsi="Dax-Regular"/>
+          <w:lang w:val="es-ES"/>
+        </w:rPr>
+        <w:t>función</w:t>
+      </w:r>
+      <w:r>
+        <w:rPr>
+          <w:rFonts w:ascii="Dax-Regular" w:hAnsi="Dax-Regular"/>
+          <w:lang w:val="es-ES"/>
+        </w:rPr>
+        <w:t xml:space="preserve"> de ser la llave de la que se va </w:t>
+      </w:r>
+      <w:r>
+        <w:rPr>
+          <w:rFonts w:ascii="Dax-Regular" w:hAnsi="Dax-Regular"/>
+          <w:lang w:val="es-ES"/>
+        </w:rPr>
+        <w:t>a reemplazar su valor, o va a ser</w:t>
+      </w:r>
+      <w:r>
+        <w:rPr>
+          <w:rFonts w:ascii="Dax-Regular" w:hAnsi="Dax-Regular"/>
+          <w:lang w:val="es-ES"/>
+        </w:rPr>
+        <w:t xml:space="preserve"> </w:t>
+      </w:r>
+      <w:r>
+        <w:rPr>
+          <w:rFonts w:ascii="Dax-Regular" w:hAnsi="Dax-Regular"/>
+          <w:lang w:val="es-ES"/>
+        </w:rPr>
+        <w:t>una</w:t>
+      </w:r>
+      <w:r>
+        <w:rPr>
+          <w:rFonts w:ascii="Dax-Regular" w:hAnsi="Dax-Regular"/>
+          <w:lang w:val="es-ES"/>
+        </w:rPr>
+        <w:t xml:space="preserve"> </w:t>
+      </w:r>
+      <w:r>
+        <w:rPr>
+          <w:rFonts w:ascii="Dax-Regular" w:hAnsi="Dax-Regular"/>
+          <w:lang w:val="es-ES"/>
+        </w:rPr>
+        <w:t xml:space="preserve">nueva llave </w:t>
+      </w:r>
+      <w:r>
+        <w:rPr>
+          <w:rFonts w:ascii="Dax-Regular" w:hAnsi="Dax-Regular"/>
+          <w:lang w:val="es-ES"/>
+        </w:rPr>
+        <w:t xml:space="preserve">en el mapa </w:t>
+      </w:r>
+      <w:r>
+        <w:rPr>
+          <w:rFonts w:ascii="Dax-Regular" w:hAnsi="Dax-Regular"/>
+          <w:lang w:val="es-ES"/>
+        </w:rPr>
+        <w:t>con el nuevo valor</w:t>
+      </w:r>
+      <w:r>
+        <w:rPr>
+          <w:rFonts w:ascii="Dax-Regular" w:hAnsi="Dax-Regular"/>
+          <w:lang w:val="es-ES"/>
+        </w:rPr>
+        <w:t>.</w:t>
+      </w:r>
+      <w:r>
+        <w:br/>
       </w:r>
     </w:p>
     <w:p>
@@ -251,10 +810,10 @@
           <w:numId w:val="1"/>
         </w:numPr>
         <w:spacing w:after="0"/>
-        <w:jc w:val="both"/>
-        <w:rPr>
-          <w:rFonts w:ascii="Dax-Regular" w:hAnsi="Dax-Regular"/>
-          <w:lang w:val="es-419"/>
+        <w:jc w:val="left"/>
+        <w:rPr>
+          <w:rFonts w:ascii="Dax-Regular" w:hAnsi="Dax-Regular"/>
+          <w:lang w:val="es-ES"/>
         </w:rPr>
       </w:pPr>
       <w:r>
@@ -267,22 +826,35 @@
       <w:r>
         <w:rPr>
           <w:rFonts w:ascii="Dax-Regular" w:hAnsi="Dax-Regular"/>
-          <w:b/>
-          <w:bCs/>
+          <w:b w:val="1"/>
+          <w:bCs w:val="1"/>
           <w:lang w:val="es-ES"/>
         </w:rPr>
         <w:t>“</w:t>
       </w:r>
-      <w:r>
-        <w:rPr>
-          <w:rFonts w:ascii="Dax-Regular" w:hAnsi="Dax-Regular"/>
-          <w:b/>
-          <w:bCs/>
-          <w:i/>
-          <w:iCs/>
-          <w:lang w:val="es-ES"/>
-        </w:rPr>
-        <w:t>book”</w:t>
+      <w:proofErr w:type="spellStart"/>
+      <w:r>
+        <w:rPr>
+          <w:rFonts w:ascii="Dax-Regular" w:hAnsi="Dax-Regular"/>
+          <w:b w:val="1"/>
+          <w:bCs w:val="1"/>
+          <w:i w:val="1"/>
+          <w:iCs w:val="1"/>
+          <w:lang w:val="es-ES"/>
+        </w:rPr>
+        <w:t>book</w:t>
+      </w:r>
+      <w:proofErr w:type="spellEnd"/>
+      <w:r>
+        <w:rPr>
+          <w:rFonts w:ascii="Dax-Regular" w:hAnsi="Dax-Regular"/>
+          <w:b w:val="1"/>
+          <w:bCs w:val="1"/>
+          <w:i w:val="1"/>
+          <w:iCs w:val="1"/>
+          <w:lang w:val="es-ES"/>
+        </w:rPr>
+        <w:t>”</w:t>
       </w:r>
       <w:r>
         <w:rPr>
@@ -290,6 +862,63 @@
           <w:lang w:val="es-ES"/>
         </w:rPr>
         <w:t xml:space="preserve"> en esa instrucción?</w:t>
+      </w:r>
+    </w:p>
+    <w:p>
+      <w:pPr>
+        <w:pStyle w:val="ListParagraph"/>
+        <w:numPr>
+          <w:ilvl w:val="1"/>
+          <w:numId w:val="1"/>
+        </w:numPr>
+        <w:spacing w:after="0"/>
+        <w:jc w:val="left"/>
+        <w:rPr>
+          <w:rFonts w:ascii="Dax-Regular" w:hAnsi="Dax-Regular"/>
+          <w:lang w:val="es-ES"/>
+        </w:rPr>
+      </w:pPr>
+      <w:r>
+        <w:rPr>
+          <w:rFonts w:ascii="Dax-Regular" w:hAnsi="Dax-Regular"/>
+          <w:b w:val="1"/>
+          <w:bCs w:val="1"/>
+          <w:lang w:val="es-ES"/>
+        </w:rPr>
+        <w:t>RTA:</w:t>
+      </w:r>
+      <w:r>
+        <w:rPr>
+          <w:rFonts w:ascii="Dax-Regular" w:hAnsi="Dax-Regular"/>
+          <w:lang w:val="es-ES"/>
+        </w:rPr>
+        <w:t xml:space="preserve"> </w:t>
+      </w:r>
+      <w:proofErr w:type="spellStart"/>
+      <w:r>
+        <w:rPr>
+          <w:rFonts w:ascii="Dax-Regular" w:hAnsi="Dax-Regular"/>
+          <w:lang w:val="es-ES"/>
+        </w:rPr>
+        <w:t>book</w:t>
+      </w:r>
+      <w:proofErr w:type="spellEnd"/>
+      <w:r>
+        <w:rPr>
+          <w:rFonts w:ascii="Dax-Regular" w:hAnsi="Dax-Regular"/>
+          <w:lang w:val="es-ES"/>
+        </w:rPr>
+        <w:t xml:space="preserve"> va a ser el registro que va a ser añadido como valor</w:t>
+      </w:r>
+      <w:r>
+        <w:rPr>
+          <w:rFonts w:ascii="Dax-Regular" w:hAnsi="Dax-Regular"/>
+          <w:lang w:val="es-ES"/>
+        </w:rPr>
+        <w:t>.</w:t>
+      </w:r>
+      <w:r>
+        <w:br/>
       </w:r>
     </w:p>
     <w:p>
@@ -300,7 +929,7 @@
           <w:numId w:val="1"/>
         </w:numPr>
         <w:spacing w:after="0"/>
-        <w:jc w:val="both"/>
+        <w:jc w:val="left"/>
         <w:rPr>
           <w:rFonts w:ascii="Dax-Regular" w:hAnsi="Dax-Regular"/>
           <w:lang w:val="es-419"/>
@@ -316,11 +945,31 @@
       <w:r>
         <w:rPr>
           <w:rFonts w:ascii="Dax-Regular" w:hAnsi="Dax-Regular"/>
-          <w:b/>
-          <w:bCs/>
-          <w:lang w:val="es-419"/>
-        </w:rPr>
-        <w:t>“mp.get(…)”</w:t>
+          <w:b w:val="1"/>
+          <w:bCs w:val="1"/>
+          <w:lang w:val="es-419"/>
+        </w:rPr>
+        <w:t>“</w:t>
+      </w:r>
+      <w:proofErr w:type="spellStart"/>
+      <w:r>
+        <w:rPr>
+          <w:rFonts w:ascii="Dax-Regular" w:hAnsi="Dax-Regular"/>
+          <w:b w:val="1"/>
+          <w:bCs w:val="1"/>
+          <w:lang w:val="es-419"/>
+        </w:rPr>
+        <w:t>mp.get</w:t>
+      </w:r>
+      <w:proofErr w:type="spellEnd"/>
+      <w:r>
+        <w:rPr>
+          <w:rFonts w:ascii="Dax-Regular" w:hAnsi="Dax-Regular"/>
+          <w:b w:val="1"/>
+          <w:bCs w:val="1"/>
+          <w:lang w:val="es-419"/>
+        </w:rPr>
+        <w:t>(…)”</w:t>
       </w:r>
       <w:r>
         <w:rPr>
@@ -328,6 +977,143 @@
           <w:lang w:val="es-419"/>
         </w:rPr>
         <w:t>?</w:t>
+      </w:r>
+    </w:p>
+    <w:p>
+      <w:pPr>
+        <w:pStyle w:val="ListParagraph"/>
+        <w:numPr>
+          <w:ilvl w:val="1"/>
+          <w:numId w:val="1"/>
+        </w:numPr>
+        <w:spacing w:after="0"/>
+        <w:jc w:val="left"/>
+        <w:rPr>
+          <w:rFonts w:ascii="Dax-Regular" w:hAnsi="Dax-Regular"/>
+          <w:lang w:val="es-419"/>
+        </w:rPr>
+      </w:pPr>
+      <w:r>
+        <w:rPr>
+          <w:rFonts w:ascii="Dax-Regular" w:hAnsi="Dax-Regular"/>
+          <w:b w:val="1"/>
+          <w:bCs w:val="1"/>
+          <w:lang w:val="es-419"/>
+        </w:rPr>
+        <w:t xml:space="preserve">RTA: </w:t>
+      </w:r>
+      <w:r>
+        <w:rPr>
+          <w:rFonts w:ascii="Dax-Regular" w:hAnsi="Dax-Regular"/>
+          <w:b w:val="0"/>
+          <w:bCs w:val="0"/>
+          <w:lang w:val="es-419"/>
+        </w:rPr>
+        <w:t xml:space="preserve">Recibe como </w:t>
+      </w:r>
+      <w:proofErr w:type="spellStart"/>
+      <w:r>
+        <w:rPr>
+          <w:rFonts w:ascii="Dax-Regular" w:hAnsi="Dax-Regular"/>
+          <w:b w:val="0"/>
+          <w:bCs w:val="0"/>
+          <w:lang w:val="es-419"/>
+        </w:rPr>
+        <w:t>parametro</w:t>
+      </w:r>
+      <w:proofErr w:type="spellEnd"/>
+      <w:r>
+        <w:rPr>
+          <w:rFonts w:ascii="Dax-Regular" w:hAnsi="Dax-Regular"/>
+          <w:b w:val="0"/>
+          <w:bCs w:val="0"/>
+          <w:lang w:val="es-419"/>
+        </w:rPr>
+        <w:t xml:space="preserve"> un</w:t>
+      </w:r>
+      <w:r>
+        <w:rPr>
+          <w:rFonts w:ascii="Dax-Regular" w:hAnsi="Dax-Regular"/>
+          <w:b w:val="0"/>
+          <w:bCs w:val="0"/>
+          <w:lang w:val="es-419"/>
+        </w:rPr>
+        <w:t xml:space="preserve"> mapa y una llave</w:t>
+      </w:r>
+      <w:r>
+        <w:rPr>
+          <w:rFonts w:ascii="Dax-Regular" w:hAnsi="Dax-Regular"/>
+          <w:b w:val="0"/>
+          <w:bCs w:val="0"/>
+          <w:lang w:val="es-419"/>
+        </w:rPr>
+        <w:t>, y se encarga de buscar si esa</w:t>
+      </w:r>
+      <w:r>
+        <w:rPr>
+          <w:rFonts w:ascii="Dax-Regular" w:hAnsi="Dax-Regular"/>
+          <w:b w:val="0"/>
+          <w:bCs w:val="0"/>
+          <w:lang w:val="es-419"/>
+        </w:rPr>
+        <w:t xml:space="preserve"> </w:t>
+      </w:r>
+      <w:r>
+        <w:rPr>
+          <w:rFonts w:ascii="Dax-Regular" w:hAnsi="Dax-Regular"/>
+          <w:b w:val="0"/>
+          <w:bCs w:val="0"/>
+          <w:lang w:val="es-419"/>
+        </w:rPr>
+        <w:t>llave</w:t>
+      </w:r>
+      <w:r>
+        <w:rPr>
+          <w:rFonts w:ascii="Dax-Regular" w:hAnsi="Dax-Regular"/>
+          <w:b w:val="0"/>
+          <w:bCs w:val="0"/>
+          <w:lang w:val="es-419"/>
+        </w:rPr>
+        <w:t xml:space="preserve"> </w:t>
+      </w:r>
+      <w:r>
+        <w:rPr>
+          <w:rFonts w:ascii="Dax-Regular" w:hAnsi="Dax-Regular"/>
+          <w:b w:val="0"/>
+          <w:bCs w:val="0"/>
+          <w:lang w:val="es-419"/>
+        </w:rPr>
+        <w:t>se</w:t>
+      </w:r>
+      <w:r>
+        <w:rPr>
+          <w:rFonts w:ascii="Dax-Regular" w:hAnsi="Dax-Regular"/>
+          <w:b w:val="0"/>
+          <w:bCs w:val="0"/>
+          <w:lang w:val="es-419"/>
+        </w:rPr>
+        <w:t xml:space="preserve"> </w:t>
+      </w:r>
+      <w:r>
+        <w:rPr>
+          <w:rFonts w:ascii="Dax-Regular" w:hAnsi="Dax-Regular"/>
+          <w:b w:val="0"/>
+          <w:bCs w:val="0"/>
+          <w:lang w:val="es-419"/>
+        </w:rPr>
+        <w:t xml:space="preserve">encuentra en el mapa. Si la encuentra, retorna la pareja que corresponde a esa </w:t>
+      </w:r>
+      <w:r>
+        <w:rPr>
+          <w:rFonts w:ascii="Dax-Regular" w:hAnsi="Dax-Regular"/>
+          <w:b w:val="0"/>
+          <w:bCs w:val="0"/>
+          <w:lang w:val="es-419"/>
+        </w:rPr>
+        <w:t>llave.</w:t>
+      </w:r>
+      <w:r>
+        <w:br/>
       </w:r>
     </w:p>
     <w:p>
@@ -338,7 +1124,7 @@
           <w:numId w:val="1"/>
         </w:numPr>
         <w:spacing w:after="0"/>
-        <w:jc w:val="both"/>
+        <w:jc w:val="left"/>
         <w:rPr>
           <w:rFonts w:ascii="Dax-Regular" w:hAnsi="Dax-Regular"/>
           <w:lang w:val="es-419"/>
@@ -361,28 +1147,41 @@
       <w:r>
         <w:rPr>
           <w:rFonts w:ascii="Dax-Regular" w:hAnsi="Dax-Regular"/>
-          <w:b/>
-          <w:bCs/>
+          <w:b w:val="1"/>
+          <w:bCs w:val="1"/>
           <w:lang w:val="es-ES"/>
         </w:rPr>
         <w:t>“</w:t>
       </w:r>
-      <w:r>
-        <w:rPr>
-          <w:rFonts w:ascii="Dax-Regular" w:hAnsi="Dax-Regular"/>
-          <w:b/>
-          <w:bCs/>
-          <w:i/>
-          <w:iCs/>
-          <w:lang w:val="es-ES"/>
-        </w:rPr>
-        <w:t>year”</w:t>
-      </w:r>
-      <w:r>
-        <w:rPr>
-          <w:rFonts w:ascii="Dax-Regular" w:hAnsi="Dax-Regular"/>
-          <w:b/>
-          <w:bCs/>
+      <w:proofErr w:type="spellStart"/>
+      <w:r>
+        <w:rPr>
+          <w:rFonts w:ascii="Dax-Regular" w:hAnsi="Dax-Regular"/>
+          <w:b w:val="1"/>
+          <w:bCs w:val="1"/>
+          <w:i w:val="1"/>
+          <w:iCs w:val="1"/>
+          <w:lang w:val="es-ES"/>
+        </w:rPr>
+        <w:t>year</w:t>
+      </w:r>
+      <w:proofErr w:type="spellEnd"/>
+      <w:r>
+        <w:rPr>
+          <w:rFonts w:ascii="Dax-Regular" w:hAnsi="Dax-Regular"/>
+          <w:b w:val="1"/>
+          <w:bCs w:val="1"/>
+          <w:i w:val="1"/>
+          <w:iCs w:val="1"/>
+          <w:lang w:val="es-ES"/>
+        </w:rPr>
+        <w:t>”</w:t>
+      </w:r>
+      <w:r>
+        <w:rPr>
+          <w:rFonts w:ascii="Dax-Regular" w:hAnsi="Dax-Regular"/>
+          <w:b w:val="1"/>
+          <w:bCs w:val="1"/>
           <w:lang w:val="es-ES"/>
         </w:rPr>
         <w:t xml:space="preserve"> </w:t>
@@ -393,6 +1192,239 @@
           <w:lang w:val="es-ES"/>
         </w:rPr>
         <w:t>en esa instrucción?</w:t>
+      </w:r>
+    </w:p>
+    <w:p>
+      <w:pPr>
+        <w:pStyle w:val="ListParagraph"/>
+        <w:numPr>
+          <w:ilvl w:val="1"/>
+          <w:numId w:val="1"/>
+        </w:numPr>
+        <w:spacing w:after="0"/>
+        <w:jc w:val="left"/>
+        <w:rPr>
+          <w:rFonts w:ascii="Dax-Regular" w:hAnsi="Dax-Regular"/>
+          <w:lang w:val="es-419"/>
+        </w:rPr>
+      </w:pPr>
+      <w:r>
+        <w:rPr>
+          <w:rFonts w:ascii="Dax-Regular" w:hAnsi="Dax-Regular"/>
+          <w:b w:val="1"/>
+          <w:bCs w:val="1"/>
+          <w:lang w:val="es-ES"/>
+        </w:rPr>
+        <w:t xml:space="preserve">RTA: </w:t>
+      </w:r>
+      <w:proofErr w:type="spellStart"/>
+      <w:r>
+        <w:rPr>
+          <w:rFonts w:ascii="Dax-Regular" w:hAnsi="Dax-Regular"/>
+          <w:b w:val="0"/>
+          <w:bCs w:val="0"/>
+          <w:lang w:val="es-ES"/>
+        </w:rPr>
+        <w:t>Year</w:t>
+      </w:r>
+      <w:proofErr w:type="spellEnd"/>
+      <w:r>
+        <w:rPr>
+          <w:rFonts w:ascii="Dax-Regular" w:hAnsi="Dax-Regular"/>
+          <w:b w:val="0"/>
+          <w:bCs w:val="0"/>
+          <w:lang w:val="es-ES"/>
+        </w:rPr>
+        <w:t xml:space="preserve"> funciona inicialmente como </w:t>
+      </w:r>
+      <w:r>
+        <w:rPr>
+          <w:rFonts w:ascii="Dax-Regular" w:hAnsi="Dax-Regular"/>
+          <w:b w:val="0"/>
+          <w:bCs w:val="0"/>
+          <w:lang w:val="es-ES"/>
+        </w:rPr>
+        <w:t xml:space="preserve">llave que se va a buscar en </w:t>
+      </w:r>
+      <w:proofErr w:type="spellStart"/>
+      <w:r>
+        <w:rPr>
+          <w:rFonts w:ascii="Dax-Regular" w:hAnsi="Dax-Regular"/>
+          <w:b w:val="0"/>
+          <w:bCs w:val="0"/>
+          <w:lang w:val="es-ES"/>
+        </w:rPr>
+        <w:t>catalog</w:t>
+      </w:r>
+      <w:proofErr w:type="spellEnd"/>
+      <w:r>
+        <w:rPr>
+          <w:rFonts w:ascii="Dax-Regular" w:hAnsi="Dax-Regular"/>
+          <w:b w:val="0"/>
+          <w:bCs w:val="0"/>
+          <w:lang w:val="es-ES"/>
+        </w:rPr>
+        <w:t>[“</w:t>
+      </w:r>
+      <w:proofErr w:type="spellStart"/>
+      <w:r>
+        <w:rPr>
+          <w:rFonts w:ascii="Dax-Regular" w:hAnsi="Dax-Regular"/>
+          <w:b w:val="0"/>
+          <w:bCs w:val="0"/>
+          <w:lang w:val="es-ES"/>
+        </w:rPr>
+        <w:t>years</w:t>
+      </w:r>
+      <w:proofErr w:type="spellEnd"/>
+      <w:r>
+        <w:rPr>
+          <w:rFonts w:ascii="Dax-Regular" w:hAnsi="Dax-Regular"/>
+          <w:b w:val="0"/>
+          <w:bCs w:val="0"/>
+          <w:lang w:val="es-ES"/>
+        </w:rPr>
+        <w:t xml:space="preserve">”], y </w:t>
+      </w:r>
+      <w:r>
+        <w:rPr>
+          <w:rFonts w:ascii="Dax-Regular" w:hAnsi="Dax-Regular"/>
+          <w:b w:val="0"/>
+          <w:bCs w:val="0"/>
+          <w:lang w:val="es-ES"/>
+        </w:rPr>
+        <w:t>luego</w:t>
+      </w:r>
+      <w:r>
+        <w:rPr>
+          <w:rFonts w:ascii="Dax-Regular" w:hAnsi="Dax-Regular"/>
+          <w:b w:val="0"/>
+          <w:bCs w:val="0"/>
+          <w:lang w:val="es-ES"/>
+        </w:rPr>
+        <w:t xml:space="preserve"> </w:t>
+      </w:r>
+      <w:r>
+        <w:rPr>
+          <w:rFonts w:ascii="Dax-Regular" w:hAnsi="Dax-Regular"/>
+          <w:b w:val="0"/>
+          <w:bCs w:val="0"/>
+          <w:lang w:val="es-ES"/>
+        </w:rPr>
+        <w:t xml:space="preserve">si esa llave se encuentra en el </w:t>
+      </w:r>
+      <w:r>
+        <w:rPr>
+          <w:rFonts w:ascii="Dax-Regular" w:hAnsi="Dax-Regular"/>
+          <w:b w:val="0"/>
+          <w:bCs w:val="0"/>
+          <w:lang w:val="es-ES"/>
+        </w:rPr>
+        <w:t>catálogo</w:t>
+      </w:r>
+      <w:r>
+        <w:rPr>
+          <w:rFonts w:ascii="Dax-Regular" w:hAnsi="Dax-Regular"/>
+          <w:b w:val="0"/>
+          <w:bCs w:val="0"/>
+          <w:lang w:val="es-ES"/>
+        </w:rPr>
+        <w:t>, pasa a transformarse en un</w:t>
+      </w:r>
+      <w:r>
+        <w:rPr>
+          <w:rFonts w:ascii="Dax-Regular" w:hAnsi="Dax-Regular"/>
+          <w:b w:val="0"/>
+          <w:bCs w:val="0"/>
+          <w:lang w:val="es-ES"/>
+        </w:rPr>
+        <w:t xml:space="preserve">a pareja </w:t>
+      </w:r>
+      <w:r>
+        <w:rPr>
+          <w:rFonts w:ascii="Dax-Regular" w:hAnsi="Dax-Regular"/>
+          <w:b w:val="0"/>
+          <w:bCs w:val="0"/>
+          <w:lang w:val="es-ES"/>
+        </w:rPr>
+        <w:t>llave/valor,</w:t>
+      </w:r>
+      <w:r>
+        <w:rPr>
+          <w:rFonts w:ascii="Dax-Regular" w:hAnsi="Dax-Regular"/>
+          <w:b w:val="0"/>
+          <w:bCs w:val="0"/>
+          <w:lang w:val="es-ES"/>
+        </w:rPr>
+        <w:t xml:space="preserve"> </w:t>
+      </w:r>
+      <w:r>
+        <w:rPr>
+          <w:rFonts w:ascii="Dax-Regular" w:hAnsi="Dax-Regular"/>
+          <w:b w:val="0"/>
+          <w:bCs w:val="0"/>
+          <w:lang w:val="es-ES"/>
+        </w:rPr>
+        <w:t xml:space="preserve">donde </w:t>
+      </w:r>
+      <w:r>
+        <w:rPr>
+          <w:rFonts w:ascii="Dax-Regular" w:hAnsi="Dax-Regular"/>
+          <w:b w:val="0"/>
+          <w:bCs w:val="0"/>
+          <w:lang w:val="es-ES"/>
+        </w:rPr>
+        <w:t xml:space="preserve">la llave </w:t>
+      </w:r>
+      <w:proofErr w:type="gramStart"/>
+      <w:r>
+        <w:rPr>
+          <w:rFonts w:ascii="Dax-Regular" w:hAnsi="Dax-Regular"/>
+          <w:b w:val="0"/>
+          <w:bCs w:val="0"/>
+          <w:lang w:val="es-ES"/>
+        </w:rPr>
+        <w:t>seria</w:t>
+      </w:r>
+      <w:proofErr w:type="gramEnd"/>
+      <w:r>
+        <w:rPr>
+          <w:rFonts w:ascii="Dax-Regular" w:hAnsi="Dax-Regular"/>
+          <w:b w:val="0"/>
+          <w:bCs w:val="0"/>
+          <w:lang w:val="es-ES"/>
+        </w:rPr>
+        <w:t xml:space="preserve"> el año y </w:t>
+      </w:r>
+      <w:r>
+        <w:rPr>
+          <w:rFonts w:ascii="Dax-Regular" w:hAnsi="Dax-Regular"/>
+          <w:b w:val="0"/>
+          <w:bCs w:val="0"/>
+          <w:lang w:val="es-ES"/>
+        </w:rPr>
+        <w:t xml:space="preserve">el valor </w:t>
+      </w:r>
+      <w:r>
+        <w:rPr>
+          <w:rFonts w:ascii="Dax-Regular" w:hAnsi="Dax-Regular"/>
+          <w:b w:val="0"/>
+          <w:bCs w:val="0"/>
+          <w:lang w:val="es-ES"/>
+        </w:rPr>
+        <w:t>serían</w:t>
+      </w:r>
+      <w:r>
+        <w:rPr>
+          <w:rFonts w:ascii="Dax-Regular" w:hAnsi="Dax-Regular"/>
+          <w:b w:val="0"/>
+          <w:bCs w:val="0"/>
+          <w:lang w:val="es-ES"/>
+        </w:rPr>
+        <w:t xml:space="preserve"> los libros de ese año.</w:t>
+      </w:r>
+      <w:r>
+        <w:br/>
       </w:r>
     </w:p>
     <w:p>
@@ -403,10 +1435,10 @@
           <w:numId w:val="1"/>
         </w:numPr>
         <w:spacing w:after="0"/>
-        <w:jc w:val="both"/>
-        <w:rPr>
-          <w:rFonts w:ascii="Dax-Regular" w:hAnsi="Dax-Regular"/>
-          <w:lang w:val="es-419"/>
+        <w:jc w:val="left"/>
+        <w:rPr>
+          <w:rFonts w:ascii="Dax-Regular" w:hAnsi="Dax-Regular"/>
+          <w:lang w:val="es-ES"/>
         </w:rPr>
       </w:pPr>
       <w:r>
@@ -419,11 +1451,31 @@
       <w:r>
         <w:rPr>
           <w:rFonts w:ascii="Dax-Regular" w:hAnsi="Dax-Regular"/>
-          <w:b/>
-          <w:bCs/>
-          <w:lang w:val="es-ES"/>
-        </w:rPr>
-        <w:t>“me.getValue(…)”</w:t>
+          <w:b w:val="1"/>
+          <w:bCs w:val="1"/>
+          <w:lang w:val="es-ES"/>
+        </w:rPr>
+        <w:t>“</w:t>
+      </w:r>
+      <w:proofErr w:type="spellStart"/>
+      <w:r>
+        <w:rPr>
+          <w:rFonts w:ascii="Dax-Regular" w:hAnsi="Dax-Regular"/>
+          <w:b w:val="1"/>
+          <w:bCs w:val="1"/>
+          <w:lang w:val="es-ES"/>
+        </w:rPr>
+        <w:t>me.getValue</w:t>
+      </w:r>
+      <w:proofErr w:type="spellEnd"/>
+      <w:r>
+        <w:rPr>
+          <w:rFonts w:ascii="Dax-Regular" w:hAnsi="Dax-Regular"/>
+          <w:b w:val="1"/>
+          <w:bCs w:val="1"/>
+          <w:lang w:val="es-ES"/>
+        </w:rPr>
+        <w:t>(…)”</w:t>
       </w:r>
       <w:r>
         <w:rPr>
@@ -435,13 +1487,130 @@
     </w:p>
     <w:p>
       <w:pPr>
+        <w:pStyle w:val="ListParagraph"/>
+        <w:numPr>
+          <w:ilvl w:val="1"/>
+          <w:numId w:val="1"/>
+        </w:numPr>
+        <w:spacing w:after="0"/>
+        <w:jc w:val="left"/>
+        <w:rPr>
+          <w:rFonts w:ascii="Dax-Regular" w:hAnsi="Dax-Regular"/>
+          <w:lang w:val="es-ES"/>
+        </w:rPr>
+      </w:pPr>
+      <w:r>
+        <w:rPr>
+          <w:rFonts w:ascii="Dax-Regular" w:hAnsi="Dax-Regular"/>
+          <w:b w:val="1"/>
+          <w:bCs w:val="1"/>
+          <w:lang w:val="es-ES"/>
+        </w:rPr>
+        <w:t>RTA:</w:t>
+      </w:r>
+      <w:r>
+        <w:rPr>
+          <w:rFonts w:ascii="Dax-Regular" w:hAnsi="Dax-Regular"/>
+          <w:lang w:val="es-ES"/>
+        </w:rPr>
+        <w:t xml:space="preserve"> Recibe</w:t>
+      </w:r>
+      <w:r>
+        <w:rPr>
+          <w:rFonts w:ascii="Dax-Regular" w:hAnsi="Dax-Regular"/>
+          <w:lang w:val="es-ES"/>
+        </w:rPr>
+        <w:t xml:space="preserve"> un </w:t>
+      </w:r>
+      <w:r>
+        <w:rPr>
+          <w:rFonts w:ascii="Dax-Regular" w:hAnsi="Dax-Regular"/>
+          <w:lang w:val="es-ES"/>
+        </w:rPr>
+        <w:t xml:space="preserve">argumento llamado </w:t>
+      </w:r>
+      <w:r>
+        <w:rPr>
+          <w:rFonts w:ascii="Dax-Regular" w:hAnsi="Dax-Regular"/>
+          <w:lang w:val="es-ES"/>
+        </w:rPr>
+        <w:t>“</w:t>
+      </w:r>
+      <w:proofErr w:type="spellStart"/>
+      <w:r>
+        <w:rPr>
+          <w:rFonts w:ascii="Dax-Regular" w:hAnsi="Dax-Regular"/>
+          <w:lang w:val="es-ES"/>
+        </w:rPr>
+        <w:t>entry</w:t>
+      </w:r>
+      <w:proofErr w:type="spellEnd"/>
+      <w:r>
+        <w:rPr>
+          <w:rFonts w:ascii="Dax-Regular" w:hAnsi="Dax-Regular"/>
+          <w:lang w:val="es-ES"/>
+        </w:rPr>
+        <w:t>”, que es una pareja</w:t>
+      </w:r>
+      <w:r>
+        <w:rPr>
+          <w:rFonts w:ascii="Dax-Regular" w:hAnsi="Dax-Regular"/>
+          <w:lang w:val="es-ES"/>
+        </w:rPr>
+        <w:t xml:space="preserve"> llave</w:t>
+      </w:r>
+      <w:r>
+        <w:rPr>
+          <w:rFonts w:ascii="Dax-Regular" w:hAnsi="Dax-Regular"/>
+          <w:lang w:val="es-ES"/>
+        </w:rPr>
+        <w:t xml:space="preserve">/valor, y retorna </w:t>
+      </w:r>
+      <w:r>
+        <w:rPr>
+          <w:rFonts w:ascii="Dax-Regular" w:hAnsi="Dax-Regular"/>
+          <w:lang w:val="es-ES"/>
+        </w:rPr>
+        <w:t>el</w:t>
+      </w:r>
+      <w:r>
+        <w:rPr>
+          <w:rFonts w:ascii="Dax-Regular" w:hAnsi="Dax-Regular"/>
+          <w:lang w:val="es-ES"/>
+        </w:rPr>
+        <w:t xml:space="preserve"> </w:t>
+      </w:r>
+      <w:r>
+        <w:rPr>
+          <w:rFonts w:ascii="Dax-Regular" w:hAnsi="Dax-Regular"/>
+          <w:lang w:val="es-ES"/>
+        </w:rPr>
+        <w:t>valor</w:t>
+      </w:r>
+      <w:r>
+        <w:rPr>
+          <w:rFonts w:ascii="Dax-Regular" w:hAnsi="Dax-Regular"/>
+          <w:lang w:val="es-ES"/>
+        </w:rPr>
+        <w:t xml:space="preserve"> </w:t>
+      </w:r>
+      <w:r>
+        <w:rPr>
+          <w:rFonts w:ascii="Dax-Regular" w:hAnsi="Dax-Regular"/>
+          <w:lang w:val="es-ES"/>
+        </w:rPr>
+        <w:t>que se almacena en esa pareja.</w:t>
+      </w:r>
+    </w:p>
+    <w:p>
+      <w:pPr>
         <w:rPr>
           <w:lang w:val="es-419"/>
         </w:rPr>
       </w:pPr>
     </w:p>
     <w:sectPr>
-      <w:pgSz w:w="12240" w:h="15840"/>
+      <w:pgSz w:w="12240" w:h="15840" w:orient="portrait"/>
       <w:pgMar w:top="1440" w:right="1440" w:bottom="1440" w:left="1440" w:header="720" w:footer="720" w:gutter="0"/>
       <w:cols w:space="720"/>
       <w:docGrid w:linePitch="360"/>
@@ -576,7 +1745,7 @@
   <w:docDefaults>
     <w:rPrDefault>
       <w:rPr>
-        <w:rFonts w:asciiTheme="minorHAnsi" w:eastAsiaTheme="minorEastAsia" w:hAnsiTheme="minorHAnsi" w:cstheme="minorBidi"/>
+        <w:rFonts w:asciiTheme="minorHAnsi" w:hAnsiTheme="minorHAnsi" w:eastAsiaTheme="minorEastAsia" w:cstheme="minorBidi"/>
         <w:sz w:val="22"/>
         <w:szCs w:val="22"/>
         <w:lang w:val="en-US" w:eastAsia="ja-JP" w:bidi="ar-SA"/>
@@ -591,14 +1760,14 @@
   <w:latentStyles w:defLockedState="0" w:defUIPriority="99" w:defSemiHidden="0" w:defUnhideWhenUsed="0" w:defQFormat="0" w:count="376">
     <w:lsdException w:name="Normal" w:uiPriority="0" w:qFormat="1"/>
     <w:lsdException w:name="heading 1" w:uiPriority="9" w:qFormat="1"/>
-    <w:lsdException w:name="heading 2" w:semiHidden="1" w:uiPriority="9" w:unhideWhenUsed="1" w:qFormat="1"/>
-    <w:lsdException w:name="heading 3" w:semiHidden="1" w:uiPriority="9" w:unhideWhenUsed="1" w:qFormat="1"/>
-    <w:lsdException w:name="heading 4" w:semiHidden="1" w:uiPriority="9" w:unhideWhenUsed="1" w:qFormat="1"/>
-    <w:lsdException w:name="heading 5" w:semiHidden="1" w:uiPriority="9" w:unhideWhenUsed="1" w:qFormat="1"/>
-    <w:lsdException w:name="heading 6" w:semiHidden="1" w:uiPriority="9" w:unhideWhenUsed="1" w:qFormat="1"/>
-    <w:lsdException w:name="heading 7" w:semiHidden="1" w:uiPriority="9" w:unhideWhenUsed="1" w:qFormat="1"/>
-    <w:lsdException w:name="heading 8" w:semiHidden="1" w:uiPriority="9" w:unhideWhenUsed="1" w:qFormat="1"/>
-    <w:lsdException w:name="heading 9" w:semiHidden="1" w:uiPriority="9" w:unhideWhenUsed="1" w:qFormat="1"/>
+    <w:lsdException w:name="heading 2" w:uiPriority="9" w:semiHidden="1" w:unhideWhenUsed="1" w:qFormat="1"/>
+    <w:lsdException w:name="heading 3" w:uiPriority="9" w:semiHidden="1" w:unhideWhenUsed="1" w:qFormat="1"/>
+    <w:lsdException w:name="heading 4" w:uiPriority="9" w:semiHidden="1" w:unhideWhenUsed="1" w:qFormat="1"/>
+    <w:lsdException w:name="heading 5" w:uiPriority="9" w:semiHidden="1" w:unhideWhenUsed="1" w:qFormat="1"/>
+    <w:lsdException w:name="heading 6" w:uiPriority="9" w:semiHidden="1" w:unhideWhenUsed="1" w:qFormat="1"/>
+    <w:lsdException w:name="heading 7" w:uiPriority="9" w:semiHidden="1" w:unhideWhenUsed="1" w:qFormat="1"/>
+    <w:lsdException w:name="heading 8" w:uiPriority="9" w:semiHidden="1" w:unhideWhenUsed="1" w:qFormat="1"/>
+    <w:lsdException w:name="heading 9" w:uiPriority="9" w:semiHidden="1" w:unhideWhenUsed="1" w:qFormat="1"/>
     <w:lsdException w:name="index 1" w:semiHidden="1" w:unhideWhenUsed="1"/>
     <w:lsdException w:name="index 2" w:semiHidden="1" w:unhideWhenUsed="1"/>
     <w:lsdException w:name="index 3" w:semiHidden="1" w:unhideWhenUsed="1"/>
@@ -608,22 +1777,22 @@
     <w:lsdException w:name="index 7" w:semiHidden="1" w:unhideWhenUsed="1"/>
     <w:lsdException w:name="index 8" w:semiHidden="1" w:unhideWhenUsed="1"/>
     <w:lsdException w:name="index 9" w:semiHidden="1" w:unhideWhenUsed="1"/>
-    <w:lsdException w:name="toc 1" w:semiHidden="1" w:uiPriority="39" w:unhideWhenUsed="1"/>
-    <w:lsdException w:name="toc 2" w:semiHidden="1" w:uiPriority="39" w:unhideWhenUsed="1"/>
-    <w:lsdException w:name="toc 3" w:semiHidden="1" w:uiPriority="39" w:unhideWhenUsed="1"/>
-    <w:lsdException w:name="toc 4" w:semiHidden="1" w:uiPriority="39" w:unhideWhenUsed="1"/>
-    <w:lsdException w:name="toc 5" w:semiHidden="1" w:uiPriority="39" w:unhideWhenUsed="1"/>
-    <w:lsdException w:name="toc 6" w:semiHidden="1" w:uiPriority="39" w:unhideWhenUsed="1"/>
-    <w:lsdException w:name="toc 7" w:semiHidden="1" w:uiPriority="39" w:unhideWhenUsed="1"/>
-    <w:lsdException w:name="toc 8" w:semiHidden="1" w:uiPriority="39" w:unhideWhenUsed="1"/>
-    <w:lsdException w:name="toc 9" w:semiHidden="1" w:uiPriority="39" w:unhideWhenUsed="1"/>
+    <w:lsdException w:name="toc 1" w:uiPriority="39" w:semiHidden="1" w:unhideWhenUsed="1"/>
+    <w:lsdException w:name="toc 2" w:uiPriority="39" w:semiHidden="1" w:unhideWhenUsed="1"/>
+    <w:lsdException w:name="toc 3" w:uiPriority="39" w:semiHidden="1" w:unhideWhenUsed="1"/>
+    <w:lsdException w:name="toc 4" w:uiPriority="39" w:semiHidden="1" w:unhideWhenUsed="1"/>
+    <w:lsdException w:name="toc 5" w:uiPriority="39" w:semiHidden="1" w:unhideWhenUsed="1"/>
+    <w:lsdException w:name="toc 6" w:uiPriority="39" w:semiHidden="1" w:unhideWhenUsed="1"/>
+    <w:lsdException w:name="toc 7" w:uiPriority="39" w:semiHidden="1" w:unhideWhenUsed="1"/>
+    <w:lsdException w:name="toc 8" w:uiPriority="39" w:semiHidden="1" w:unhideWhenUsed="1"/>
+    <w:lsdException w:name="toc 9" w:uiPriority="39" w:semiHidden="1" w:unhideWhenUsed="1"/>
     <w:lsdException w:name="Normal Indent" w:semiHidden="1" w:unhideWhenUsed="1"/>
     <w:lsdException w:name="footnote text" w:semiHidden="1" w:unhideWhenUsed="1"/>
     <w:lsdException w:name="annotation text" w:semiHidden="1" w:unhideWhenUsed="1"/>
     <w:lsdException w:name="header" w:semiHidden="1" w:unhideWhenUsed="1"/>
     <w:lsdException w:name="footer" w:semiHidden="1" w:unhideWhenUsed="1"/>
     <w:lsdException w:name="index heading" w:semiHidden="1" w:unhideWhenUsed="1"/>
-    <w:lsdException w:name="caption" w:semiHidden="1" w:uiPriority="35" w:unhideWhenUsed="1" w:qFormat="1"/>
+    <w:lsdException w:name="caption" w:uiPriority="35" w:semiHidden="1" w:unhideWhenUsed="1" w:qFormat="1"/>
     <w:lsdException w:name="table of figures" w:semiHidden="1" w:unhideWhenUsed="1"/>
     <w:lsdException w:name="envelope address" w:semiHidden="1" w:unhideWhenUsed="1"/>
     <w:lsdException w:name="envelope return" w:semiHidden="1" w:unhideWhenUsed="1"/>
@@ -654,7 +1823,7 @@
     <w:lsdException w:name="Title" w:uiPriority="10" w:qFormat="1"/>
     <w:lsdException w:name="Closing" w:semiHidden="1" w:unhideWhenUsed="1"/>
     <w:lsdException w:name="Signature" w:semiHidden="1" w:unhideWhenUsed="1"/>
-    <w:lsdException w:name="Default Paragraph Font" w:semiHidden="1" w:uiPriority="1" w:unhideWhenUsed="1"/>
+    <w:lsdException w:name="Default Paragraph Font" w:uiPriority="1" w:semiHidden="1" w:unhideWhenUsed="1"/>
     <w:lsdException w:name="Body Text" w:semiHidden="1" w:unhideWhenUsed="1"/>
     <w:lsdException w:name="Body Text Indent" w:semiHidden="1" w:unhideWhenUsed="1"/>
     <w:lsdException w:name="List Continue" w:semiHidden="1" w:unhideWhenUsed="1"/>
@@ -854,8 +2023,8 @@
     <w:lsdException w:name="Subtle Reference" w:uiPriority="31" w:qFormat="1"/>
     <w:lsdException w:name="Intense Reference" w:uiPriority="32" w:qFormat="1"/>
     <w:lsdException w:name="Book Title" w:uiPriority="33" w:qFormat="1"/>
-    <w:lsdException w:name="Bibliography" w:semiHidden="1" w:uiPriority="37" w:unhideWhenUsed="1"/>
-    <w:lsdException w:name="TOC Heading" w:semiHidden="1" w:uiPriority="39" w:unhideWhenUsed="1" w:qFormat="1"/>
+    <w:lsdException w:name="Bibliography" w:uiPriority="37" w:semiHidden="1" w:unhideWhenUsed="1"/>
+    <w:lsdException w:name="TOC Heading" w:uiPriority="39" w:semiHidden="1" w:unhideWhenUsed="1" w:qFormat="1"/>
     <w:lsdException w:name="Plain Table 1" w:uiPriority="41"/>
     <w:lsdException w:name="Plain Table 2" w:uiPriority="42"/>
     <w:lsdException w:name="Plain Table 3" w:uiPriority="43"/>
@@ -966,20 +2135,20 @@
     <w:lsdException w:name="Unresolved Mention" w:semiHidden="1" w:unhideWhenUsed="1"/>
     <w:lsdException w:name="Smart Link" w:semiHidden="1" w:unhideWhenUsed="1"/>
   </w:latentStyles>
-  <w:style w:type="paragraph" w:default="1" w:styleId="Normal">
+  <w:style w:type="paragraph" w:styleId="Normal" w:default="1">
     <w:name w:val="Normal"/>
     <w:qFormat/>
     <w:rPr>
       <w:noProof/>
     </w:rPr>
   </w:style>
-  <w:style w:type="character" w:default="1" w:styleId="DefaultParagraphFont">
+  <w:style w:type="character" w:styleId="DefaultParagraphFont" w:default="1">
     <w:name w:val="Default Paragraph Font"/>
     <w:uiPriority w:val="1"/>
     <w:semiHidden/>
     <w:unhideWhenUsed/>
   </w:style>
-  <w:style w:type="table" w:default="1" w:styleId="TableNormal">
+  <w:style w:type="table" w:styleId="TableNormal" w:default="1">
     <w:name w:val="Normal Table"/>
     <w:uiPriority w:val="99"/>
     <w:semiHidden/>
@@ -994,7 +2163,7 @@
       </w:tblCellMar>
     </w:tblPr>
   </w:style>
-  <w:style w:type="numbering" w:default="1" w:styleId="NoList">
+  <w:style w:type="numbering" w:styleId="NoList" w:default="1">
     <w:name w:val="No List"/>
     <w:uiPriority w:val="99"/>
     <w:semiHidden/>
@@ -1013,21 +2182,21 @@
       <w:contextualSpacing/>
     </w:pPr>
     <w:rPr>
-      <w:rFonts w:asciiTheme="majorHAnsi" w:eastAsiaTheme="majorEastAsia" w:hAnsiTheme="majorHAnsi" w:cstheme="majorBidi"/>
+      <w:rFonts w:asciiTheme="majorHAnsi" w:hAnsiTheme="majorHAnsi" w:eastAsiaTheme="majorEastAsia" w:cstheme="majorBidi"/>
       <w:spacing w:val="-10"/>
       <w:kern w:val="28"/>
       <w:sz w:val="56"/>
       <w:szCs w:val="56"/>
     </w:rPr>
   </w:style>
-  <w:style w:type="character" w:customStyle="1" w:styleId="TitleChar">
+  <w:style w:type="character" w:styleId="TitleChar" w:customStyle="1">
     <w:name w:val="Title Char"/>
     <w:basedOn w:val="DefaultParagraphFont"/>
     <w:link w:val="Title"/>
     <w:uiPriority w:val="10"/>
     <w:rsid w:val="00BA3B38"/>
     <w:rPr>
-      <w:rFonts w:asciiTheme="majorHAnsi" w:eastAsiaTheme="majorEastAsia" w:hAnsiTheme="majorHAnsi" w:cstheme="majorBidi"/>
+      <w:rFonts w:asciiTheme="majorHAnsi" w:hAnsiTheme="majorHAnsi" w:eastAsiaTheme="majorEastAsia" w:cstheme="majorBidi"/>
       <w:noProof/>
       <w:spacing w:val="-10"/>
       <w:kern w:val="28"/>
@@ -1078,7 +2247,7 @@
       <w:szCs w:val="20"/>
     </w:rPr>
   </w:style>
-  <w:style w:type="character" w:customStyle="1" w:styleId="CommentTextChar">
+  <w:style w:type="character" w:styleId="CommentTextChar" w:customStyle="1">
     <w:name w:val="Comment Text Char"/>
     <w:basedOn w:val="DefaultParagraphFont"/>
     <w:link w:val="CommentText"/>

</xml_diff>